<commit_message>
Add Flask web service version for Render
</commit_message>
<xml_diff>
--- a/Айдишки.docx
+++ b/Айдишки.docx
@@ -57,15 +57,360 @@
       </w:r>
     </w:p>
     <w:p>
-      <w:r>
+      <w:pPr>
         <w:rPr>
           <w:rFonts w:ascii="Courier New" w:hAnsi="Courier New" w:cs="Courier New"/>
           <w:color w:val="0000FF"/>
           <w:sz w:val="27"/>
           <w:szCs w:val="27"/>
         </w:rPr>
+      </w:pPr>
+      <w:r>
+        <w:rPr>
+          <w:rFonts w:ascii="Courier New" w:hAnsi="Courier New" w:cs="Courier New"/>
+          <w:color w:val="0000FF"/>
+          <w:sz w:val="27"/>
+          <w:szCs w:val="27"/>
+        </w:rPr>
         <w:t>171964354</w:t>
       </w:r>
+    </w:p>
+    <w:p>
+      <w:pPr>
+        <w:rPr>
+          <w:rFonts w:ascii="Courier New" w:hAnsi="Courier New" w:cs="Courier New"/>
+          <w:color w:val="0000FF"/>
+          <w:sz w:val="27"/>
+          <w:szCs w:val="27"/>
+        </w:rPr>
+      </w:pPr>
+    </w:p>
+    <w:p>
+      <w:pPr>
+        <w:spacing w:before="300" w:after="150"/>
+        <w:outlineLvl w:val="1"/>
+        <w:rPr>
+          <w:rFonts w:ascii="Times New Roman" w:eastAsia="Times New Roman" w:hAnsi="Times New Roman" w:cs="Times New Roman"/>
+          <w:b/>
+          <w:bCs/>
+          <w:kern w:val="0"/>
+          <w:sz w:val="31"/>
+          <w:szCs w:val="31"/>
+          <w:lang w:eastAsia="ru-RU"/>
+          <w14:ligatures w14:val="none"/>
+        </w:rPr>
+      </w:pPr>
+      <w:r>
+        <w:rPr>
+          <w:rFonts w:ascii="Apple Color Emoji" w:eastAsia="Times New Roman" w:hAnsi="Apple Color Emoji" w:cs="Apple Color Emoji"/>
+          <w:b/>
+          <w:bCs/>
+          <w:kern w:val="0"/>
+          <w:sz w:val="31"/>
+          <w:szCs w:val="31"/>
+          <w:lang w:eastAsia="ru-RU"/>
+          <w14:ligatures w14:val="none"/>
+        </w:rPr>
+        <w:t>🛠️</w:t>
+      </w:r>
+      <w:r>
+        <w:rPr>
+          <w:rFonts w:ascii="Times New Roman" w:eastAsia="Times New Roman" w:hAnsi="Times New Roman" w:cs="Times New Roman"/>
+          <w:b/>
+          <w:bCs/>
+          <w:kern w:val="0"/>
+          <w:sz w:val="31"/>
+          <w:szCs w:val="31"/>
+          <w:lang w:eastAsia="ru-RU"/>
+          <w14:ligatures w14:val="none"/>
+        </w:rPr>
+        <w:t> Управление ботом:</w:t>
+      </w:r>
+    </w:p>
+    <w:p>
+      <w:pPr>
+        <w:spacing w:before="270" w:after="120"/>
+        <w:outlineLvl w:val="2"/>
+        <w:rPr>
+          <w:rFonts w:ascii="Times New Roman" w:eastAsia="Times New Roman" w:hAnsi="Times New Roman" w:cs="Times New Roman"/>
+          <w:b/>
+          <w:bCs/>
+          <w:kern w:val="0"/>
+          <w:sz w:val="28"/>
+          <w:szCs w:val="28"/>
+          <w:lang w:eastAsia="ru-RU"/>
+          <w14:ligatures w14:val="none"/>
+        </w:rPr>
+      </w:pPr>
+      <w:r>
+        <w:rPr>
+          <w:rFonts w:ascii="Times New Roman" w:eastAsia="Times New Roman" w:hAnsi="Times New Roman" w:cs="Times New Roman"/>
+          <w:b/>
+          <w:bCs/>
+          <w:kern w:val="0"/>
+          <w:sz w:val="28"/>
+          <w:szCs w:val="28"/>
+          <w:lang w:eastAsia="ru-RU"/>
+          <w14:ligatures w14:val="none"/>
+        </w:rPr>
+        <w:t>Если нужно остановить:</w:t>
+      </w:r>
+    </w:p>
+    <w:p>
+      <w:pPr>
+        <w:numPr>
+          <w:ilvl w:val="0"/>
+          <w:numId w:val="1"/>
+        </w:numPr>
+        <w:spacing w:before="30" w:after="30"/>
+        <w:ind w:left="960"/>
+        <w:rPr>
+          <w:rFonts w:ascii="Times New Roman" w:eastAsia="Times New Roman" w:hAnsi="Times New Roman" w:cs="Times New Roman"/>
+          <w:kern w:val="0"/>
+          <w:lang w:val="en-US" w:eastAsia="ru-RU"/>
+          <w14:ligatures w14:val="none"/>
+        </w:rPr>
+      </w:pPr>
+      <w:r>
+        <w:rPr>
+          <w:rFonts w:ascii="Times New Roman" w:eastAsia="Times New Roman" w:hAnsi="Times New Roman" w:cs="Times New Roman"/>
+          <w:kern w:val="0"/>
+          <w:lang w:val="en-US" w:eastAsia="ru-RU"/>
+          <w14:ligatures w14:val="none"/>
+        </w:rPr>
+        <w:t>Render Dashboard → "Manual Deploy" → "Suspend"</w:t>
+      </w:r>
+    </w:p>
+    <w:p>
+      <w:pPr>
+        <w:spacing w:before="270" w:after="120"/>
+        <w:outlineLvl w:val="2"/>
+        <w:rPr>
+          <w:rFonts w:ascii="Times New Roman" w:eastAsia="Times New Roman" w:hAnsi="Times New Roman" w:cs="Times New Roman"/>
+          <w:b/>
+          <w:bCs/>
+          <w:kern w:val="0"/>
+          <w:sz w:val="28"/>
+          <w:szCs w:val="28"/>
+          <w:lang w:eastAsia="ru-RU"/>
+          <w14:ligatures w14:val="none"/>
+        </w:rPr>
+      </w:pPr>
+      <w:r>
+        <w:rPr>
+          <w:rFonts w:ascii="Times New Roman" w:eastAsia="Times New Roman" w:hAnsi="Times New Roman" w:cs="Times New Roman"/>
+          <w:b/>
+          <w:bCs/>
+          <w:kern w:val="0"/>
+          <w:sz w:val="28"/>
+          <w:szCs w:val="28"/>
+          <w:lang w:eastAsia="ru-RU"/>
+          <w14:ligatures w14:val="none"/>
+        </w:rPr>
+        <w:t>Если нужно запустить:</w:t>
+      </w:r>
+    </w:p>
+    <w:p>
+      <w:pPr>
+        <w:numPr>
+          <w:ilvl w:val="0"/>
+          <w:numId w:val="2"/>
+        </w:numPr>
+        <w:spacing w:before="30" w:after="30"/>
+        <w:ind w:left="960"/>
+        <w:rPr>
+          <w:rFonts w:ascii="Times New Roman" w:eastAsia="Times New Roman" w:hAnsi="Times New Roman" w:cs="Times New Roman"/>
+          <w:kern w:val="0"/>
+          <w:lang w:val="en-US" w:eastAsia="ru-RU"/>
+          <w14:ligatures w14:val="none"/>
+        </w:rPr>
+      </w:pPr>
+      <w:r>
+        <w:rPr>
+          <w:rFonts w:ascii="Times New Roman" w:eastAsia="Times New Roman" w:hAnsi="Times New Roman" w:cs="Times New Roman"/>
+          <w:kern w:val="0"/>
+          <w:lang w:val="en-US" w:eastAsia="ru-RU"/>
+          <w14:ligatures w14:val="none"/>
+        </w:rPr>
+        <w:t>Render Dashboard → "Manual Deploy" → "Deploy"</w:t>
+      </w:r>
+    </w:p>
+    <w:p>
+      <w:pPr>
+        <w:spacing w:before="270" w:after="120"/>
+        <w:outlineLvl w:val="2"/>
+        <w:rPr>
+          <w:rFonts w:ascii="Times New Roman" w:eastAsia="Times New Roman" w:hAnsi="Times New Roman" w:cs="Times New Roman"/>
+          <w:b/>
+          <w:bCs/>
+          <w:kern w:val="0"/>
+          <w:sz w:val="28"/>
+          <w:szCs w:val="28"/>
+          <w:lang w:eastAsia="ru-RU"/>
+          <w14:ligatures w14:val="none"/>
+        </w:rPr>
+      </w:pPr>
+      <w:r>
+        <w:rPr>
+          <w:rFonts w:ascii="Times New Roman" w:eastAsia="Times New Roman" w:hAnsi="Times New Roman" w:cs="Times New Roman"/>
+          <w:b/>
+          <w:bCs/>
+          <w:kern w:val="0"/>
+          <w:sz w:val="28"/>
+          <w:szCs w:val="28"/>
+          <w:lang w:eastAsia="ru-RU"/>
+          <w14:ligatures w14:val="none"/>
+        </w:rPr>
+        <w:t>Посмотреть логи:</w:t>
+      </w:r>
+    </w:p>
+    <w:p>
+      <w:pPr>
+        <w:numPr>
+          <w:ilvl w:val="0"/>
+          <w:numId w:val="3"/>
+        </w:numPr>
+        <w:spacing w:before="30" w:after="30"/>
+        <w:ind w:left="960"/>
+        <w:rPr>
+          <w:rFonts w:ascii="Times New Roman" w:eastAsia="Times New Roman" w:hAnsi="Times New Roman" w:cs="Times New Roman"/>
+          <w:kern w:val="0"/>
+          <w:lang w:eastAsia="ru-RU"/>
+          <w14:ligatures w14:val="none"/>
+        </w:rPr>
+      </w:pPr>
+      <w:proofErr w:type="spellStart"/>
+      <w:r>
+        <w:rPr>
+          <w:rFonts w:ascii="Times New Roman" w:eastAsia="Times New Roman" w:hAnsi="Times New Roman" w:cs="Times New Roman"/>
+          <w:kern w:val="0"/>
+          <w:lang w:eastAsia="ru-RU"/>
+          <w14:ligatures w14:val="none"/>
+        </w:rPr>
+        <w:t>Render</w:t>
+      </w:r>
+      <w:proofErr w:type="spellEnd"/>
+      <w:r>
+        <w:rPr>
+          <w:rFonts w:ascii="Times New Roman" w:eastAsia="Times New Roman" w:hAnsi="Times New Roman" w:cs="Times New Roman"/>
+          <w:kern w:val="0"/>
+          <w:lang w:eastAsia="ru-RU"/>
+          <w14:ligatures w14:val="none"/>
+        </w:rPr>
+        <w:t xml:space="preserve"> </w:t>
+      </w:r>
+      <w:proofErr w:type="spellStart"/>
+      <w:r>
+        <w:rPr>
+          <w:rFonts w:ascii="Times New Roman" w:eastAsia="Times New Roman" w:hAnsi="Times New Roman" w:cs="Times New Roman"/>
+          <w:kern w:val="0"/>
+          <w:lang w:eastAsia="ru-RU"/>
+          <w14:ligatures w14:val="none"/>
+        </w:rPr>
+        <w:t>Dashboard</w:t>
+      </w:r>
+      <w:proofErr w:type="spellEnd"/>
+      <w:r>
+        <w:rPr>
+          <w:rFonts w:ascii="Times New Roman" w:eastAsia="Times New Roman" w:hAnsi="Times New Roman" w:cs="Times New Roman"/>
+          <w:kern w:val="0"/>
+          <w:lang w:eastAsia="ru-RU"/>
+          <w14:ligatures w14:val="none"/>
+        </w:rPr>
+        <w:t> → "</w:t>
+      </w:r>
+      <w:proofErr w:type="spellStart"/>
+      <w:r>
+        <w:rPr>
+          <w:rFonts w:ascii="Times New Roman" w:eastAsia="Times New Roman" w:hAnsi="Times New Roman" w:cs="Times New Roman"/>
+          <w:kern w:val="0"/>
+          <w:lang w:eastAsia="ru-RU"/>
+          <w14:ligatures w14:val="none"/>
+        </w:rPr>
+        <w:t>Logs</w:t>
+      </w:r>
+      <w:proofErr w:type="spellEnd"/>
+      <w:r>
+        <w:rPr>
+          <w:rFonts w:ascii="Times New Roman" w:eastAsia="Times New Roman" w:hAnsi="Times New Roman" w:cs="Times New Roman"/>
+          <w:kern w:val="0"/>
+          <w:lang w:eastAsia="ru-RU"/>
+          <w14:ligatures w14:val="none"/>
+        </w:rPr>
+        <w:t>"</w:t>
+      </w:r>
+    </w:p>
+    <w:p>
+      <w:pPr>
+        <w:spacing w:before="270" w:after="120"/>
+        <w:outlineLvl w:val="2"/>
+        <w:rPr>
+          <w:rFonts w:ascii="Times New Roman" w:eastAsia="Times New Roman" w:hAnsi="Times New Roman" w:cs="Times New Roman"/>
+          <w:b/>
+          <w:bCs/>
+          <w:kern w:val="0"/>
+          <w:sz w:val="28"/>
+          <w:szCs w:val="28"/>
+          <w:lang w:eastAsia="ru-RU"/>
+          <w14:ligatures w14:val="none"/>
+        </w:rPr>
+      </w:pPr>
+      <w:r>
+        <w:rPr>
+          <w:rFonts w:ascii="Times New Roman" w:eastAsia="Times New Roman" w:hAnsi="Times New Roman" w:cs="Times New Roman"/>
+          <w:b/>
+          <w:bCs/>
+          <w:kern w:val="0"/>
+          <w:sz w:val="28"/>
+          <w:szCs w:val="28"/>
+          <w:lang w:eastAsia="ru-RU"/>
+          <w14:ligatures w14:val="none"/>
+        </w:rPr>
+        <w:t>Получить рекомендации сейчас:</w:t>
+      </w:r>
+    </w:p>
+    <w:p>
+      <w:pPr>
+        <w:numPr>
+          <w:ilvl w:val="0"/>
+          <w:numId w:val="4"/>
+        </w:numPr>
+        <w:spacing w:before="30" w:after="30"/>
+        <w:ind w:left="960"/>
+        <w:rPr>
+          <w:rFonts w:ascii="Times New Roman" w:eastAsia="Times New Roman" w:hAnsi="Times New Roman" w:cs="Times New Roman"/>
+          <w:kern w:val="0"/>
+          <w:lang w:val="en-US" w:eastAsia="ru-RU"/>
+          <w14:ligatures w14:val="none"/>
+        </w:rPr>
+      </w:pPr>
+      <w:r>
+        <w:rPr>
+          <w:rFonts w:ascii="Times New Roman" w:eastAsia="Times New Roman" w:hAnsi="Times New Roman" w:cs="Times New Roman"/>
+          <w:kern w:val="0"/>
+          <w:lang w:val="en-US" w:eastAsia="ru-RU"/>
+          <w14:ligatures w14:val="none"/>
+        </w:rPr>
+        <w:t>Render Dashboard → "Shell" → </w:t>
+      </w:r>
+      <w:r>
+        <w:rPr>
+          <w:rFonts w:ascii="Menlo" w:eastAsia="Times New Roman" w:hAnsi="Menlo" w:cs="Menlo"/>
+          <w:kern w:val="0"/>
+          <w:sz w:val="22"/>
+          <w:szCs w:val="22"/>
+          <w:lang w:val="en-US" w:eastAsia="ru-RU"/>
+          <w14:ligatures w14:val="none"/>
+        </w:rPr>
+        <w:t>python3 recommend.py</w:t>
+      </w:r>
+    </w:p>
+    <w:p>
+      <w:pPr>
+        <w:rPr>
+          <w:lang w:val="en-US"/>
+        </w:rPr>
+      </w:pPr>
     </w:p>
     <w:sectPr>
       <w:pgSz w:w="11906" w:h="16838"/>
@@ -75,6 +420,619 @@
     </w:sectPr>
   </w:body>
 </w:document>
+</file>
+
+<file path=word/numbering.xml><?xml version="1.0" encoding="utf-8"?>
+<w:numbering xmlns:wpc="http://schemas.microsoft.com/office/word/2010/wordprocessingCanvas" xmlns:cx="http://schemas.microsoft.com/office/drawing/2014/chartex" xmlns:cx1="http://schemas.microsoft.com/office/drawing/2015/9/8/chartex" xmlns:cx2="http://schemas.microsoft.com/office/drawing/2015/10/21/chartex" xmlns:cx3="http://schemas.microsoft.com/office/drawing/2016/5/9/chartex" xmlns:cx4="http://schemas.microsoft.com/office/drawing/2016/5/10/chartex" xmlns:cx5="http://schemas.microsoft.com/office/drawing/2016/5/11/chartex" xmlns:cx6="http://schemas.microsoft.com/office/drawing/2016/5/12/chartex" xmlns:cx7="http://schemas.microsoft.com/office/drawing/2016/5/13/chartex" xmlns:cx8="http://schemas.microsoft.com/office/drawing/2016/5/14/chartex" xmlns:mc="http://schemas.openxmlformats.org/markup-compatibility/2006" xmlns:aink="http://schemas.microsoft.com/office/drawing/2016/ink" xmlns:am3d="http://schemas.microsoft.com/office/drawing/2017/model3d" xmlns:o="urn:schemas-microsoft-com:office:office" xmlns:oel="http://schemas.microsoft.com/office/2019/extlst" xmlns:r="http://schemas.openxmlformats.org/officeDocument/2006/relationships" xmlns:m="http://schemas.openxmlformats.org/officeDocument/2006/math" xmlns:v="urn:schemas-microsoft-com:vml" xmlns:wp14="http://schemas.microsoft.com/office/word/2010/wordprocessingDrawing" xmlns:wp="http://schemas.openxmlformats.org/drawingml/2006/wordprocessingDrawing" xmlns:w10="urn:schemas-microsoft-com:office:word" xmlns:w="http://schemas.openxmlformats.org/wordprocessingml/2006/main" xmlns:w14="http://schemas.microsoft.com/office/word/2010/wordml" xmlns:w15="http://schemas.microsoft.com/office/word/2012/wordml" xmlns:w16cex="http://schemas.microsoft.com/office/word/2018/wordml/cex" xmlns:w16cid="http://schemas.microsoft.com/office/word/2016/wordml/cid" xmlns:w16="http://schemas.microsoft.com/office/word/2018/wordml" xmlns:w16du="http://schemas.microsoft.com/office/word/2023/wordml/word16du" xmlns:w16sdtdh="http://schemas.microsoft.com/office/word/2020/wordml/sdtdatahash" xmlns:w16sdtfl="http://schemas.microsoft.com/office/word/2024/wordml/sdtformatlock" xmlns:w16se="http://schemas.microsoft.com/office/word/2015/wordml/symex" xmlns:wpg="http://schemas.microsoft.com/office/word/2010/wordprocessingGroup" xmlns:wpi="http://schemas.microsoft.com/office/word/2010/wordprocessingInk" xmlns:wne="http://schemas.microsoft.com/office/word/2006/wordml" xmlns:wps="http://schemas.microsoft.com/office/word/2010/wordprocessingShape" mc:Ignorable="w14 w15 w16se w16cid w16 w16cex w16sdtdh w16sdtfl w16du wp14">
+  <w:abstractNum w:abstractNumId="0" w15:restartNumberingAfterBreak="0">
+    <w:nsid w:val="01A24A56"/>
+    <w:multiLevelType w:val="multilevel"/>
+    <w:tmpl w:val="F544F2FE"/>
+    <w:lvl w:ilvl="0">
+      <w:start w:val="1"/>
+      <w:numFmt w:val="bullet"/>
+      <w:lvlText w:val=""/>
+      <w:lvlJc w:val="left"/>
+      <w:pPr>
+        <w:tabs>
+          <w:tab w:val="num" w:pos="720"/>
+        </w:tabs>
+        <w:ind w:left="720" w:hanging="360"/>
+      </w:pPr>
+      <w:rPr>
+        <w:rFonts w:ascii="Symbol" w:hAnsi="Symbol" w:hint="default"/>
+        <w:sz w:val="20"/>
+      </w:rPr>
+    </w:lvl>
+    <w:lvl w:ilvl="1" w:tentative="1">
+      <w:start w:val="1"/>
+      <w:numFmt w:val="bullet"/>
+      <w:lvlText w:val="o"/>
+      <w:lvlJc w:val="left"/>
+      <w:pPr>
+        <w:tabs>
+          <w:tab w:val="num" w:pos="1440"/>
+        </w:tabs>
+        <w:ind w:left="1440" w:hanging="360"/>
+      </w:pPr>
+      <w:rPr>
+        <w:rFonts w:ascii="Courier New" w:hAnsi="Courier New" w:hint="default"/>
+        <w:sz w:val="20"/>
+      </w:rPr>
+    </w:lvl>
+    <w:lvl w:ilvl="2" w:tentative="1">
+      <w:start w:val="1"/>
+      <w:numFmt w:val="bullet"/>
+      <w:lvlText w:val=""/>
+      <w:lvlJc w:val="left"/>
+      <w:pPr>
+        <w:tabs>
+          <w:tab w:val="num" w:pos="2160"/>
+        </w:tabs>
+        <w:ind w:left="2160" w:hanging="360"/>
+      </w:pPr>
+      <w:rPr>
+        <w:rFonts w:ascii="Wingdings" w:hAnsi="Wingdings" w:hint="default"/>
+        <w:sz w:val="20"/>
+      </w:rPr>
+    </w:lvl>
+    <w:lvl w:ilvl="3" w:tentative="1">
+      <w:start w:val="1"/>
+      <w:numFmt w:val="bullet"/>
+      <w:lvlText w:val=""/>
+      <w:lvlJc w:val="left"/>
+      <w:pPr>
+        <w:tabs>
+          <w:tab w:val="num" w:pos="2880"/>
+        </w:tabs>
+        <w:ind w:left="2880" w:hanging="360"/>
+      </w:pPr>
+      <w:rPr>
+        <w:rFonts w:ascii="Wingdings" w:hAnsi="Wingdings" w:hint="default"/>
+        <w:sz w:val="20"/>
+      </w:rPr>
+    </w:lvl>
+    <w:lvl w:ilvl="4" w:tentative="1">
+      <w:start w:val="1"/>
+      <w:numFmt w:val="bullet"/>
+      <w:lvlText w:val=""/>
+      <w:lvlJc w:val="left"/>
+      <w:pPr>
+        <w:tabs>
+          <w:tab w:val="num" w:pos="3600"/>
+        </w:tabs>
+        <w:ind w:left="3600" w:hanging="360"/>
+      </w:pPr>
+      <w:rPr>
+        <w:rFonts w:ascii="Wingdings" w:hAnsi="Wingdings" w:hint="default"/>
+        <w:sz w:val="20"/>
+      </w:rPr>
+    </w:lvl>
+    <w:lvl w:ilvl="5" w:tentative="1">
+      <w:start w:val="1"/>
+      <w:numFmt w:val="bullet"/>
+      <w:lvlText w:val=""/>
+      <w:lvlJc w:val="left"/>
+      <w:pPr>
+        <w:tabs>
+          <w:tab w:val="num" w:pos="4320"/>
+        </w:tabs>
+        <w:ind w:left="4320" w:hanging="360"/>
+      </w:pPr>
+      <w:rPr>
+        <w:rFonts w:ascii="Wingdings" w:hAnsi="Wingdings" w:hint="default"/>
+        <w:sz w:val="20"/>
+      </w:rPr>
+    </w:lvl>
+    <w:lvl w:ilvl="6" w:tentative="1">
+      <w:start w:val="1"/>
+      <w:numFmt w:val="bullet"/>
+      <w:lvlText w:val=""/>
+      <w:lvlJc w:val="left"/>
+      <w:pPr>
+        <w:tabs>
+          <w:tab w:val="num" w:pos="5040"/>
+        </w:tabs>
+        <w:ind w:left="5040" w:hanging="360"/>
+      </w:pPr>
+      <w:rPr>
+        <w:rFonts w:ascii="Wingdings" w:hAnsi="Wingdings" w:hint="default"/>
+        <w:sz w:val="20"/>
+      </w:rPr>
+    </w:lvl>
+    <w:lvl w:ilvl="7" w:tentative="1">
+      <w:start w:val="1"/>
+      <w:numFmt w:val="bullet"/>
+      <w:lvlText w:val=""/>
+      <w:lvlJc w:val="left"/>
+      <w:pPr>
+        <w:tabs>
+          <w:tab w:val="num" w:pos="5760"/>
+        </w:tabs>
+        <w:ind w:left="5760" w:hanging="360"/>
+      </w:pPr>
+      <w:rPr>
+        <w:rFonts w:ascii="Wingdings" w:hAnsi="Wingdings" w:hint="default"/>
+        <w:sz w:val="20"/>
+      </w:rPr>
+    </w:lvl>
+    <w:lvl w:ilvl="8" w:tentative="1">
+      <w:start w:val="1"/>
+      <w:numFmt w:val="bullet"/>
+      <w:lvlText w:val=""/>
+      <w:lvlJc w:val="left"/>
+      <w:pPr>
+        <w:tabs>
+          <w:tab w:val="num" w:pos="6480"/>
+        </w:tabs>
+        <w:ind w:left="6480" w:hanging="360"/>
+      </w:pPr>
+      <w:rPr>
+        <w:rFonts w:ascii="Wingdings" w:hAnsi="Wingdings" w:hint="default"/>
+        <w:sz w:val="20"/>
+      </w:rPr>
+    </w:lvl>
+  </w:abstractNum>
+  <w:abstractNum w:abstractNumId="1" w15:restartNumberingAfterBreak="0">
+    <w:nsid w:val="3F6F3A3C"/>
+    <w:multiLevelType w:val="multilevel"/>
+    <w:tmpl w:val="859E903C"/>
+    <w:lvl w:ilvl="0">
+      <w:start w:val="1"/>
+      <w:numFmt w:val="bullet"/>
+      <w:lvlText w:val=""/>
+      <w:lvlJc w:val="left"/>
+      <w:pPr>
+        <w:tabs>
+          <w:tab w:val="num" w:pos="720"/>
+        </w:tabs>
+        <w:ind w:left="720" w:hanging="360"/>
+      </w:pPr>
+      <w:rPr>
+        <w:rFonts w:ascii="Symbol" w:hAnsi="Symbol" w:hint="default"/>
+        <w:sz w:val="20"/>
+      </w:rPr>
+    </w:lvl>
+    <w:lvl w:ilvl="1" w:tentative="1">
+      <w:start w:val="1"/>
+      <w:numFmt w:val="bullet"/>
+      <w:lvlText w:val="o"/>
+      <w:lvlJc w:val="left"/>
+      <w:pPr>
+        <w:tabs>
+          <w:tab w:val="num" w:pos="1440"/>
+        </w:tabs>
+        <w:ind w:left="1440" w:hanging="360"/>
+      </w:pPr>
+      <w:rPr>
+        <w:rFonts w:ascii="Courier New" w:hAnsi="Courier New" w:hint="default"/>
+        <w:sz w:val="20"/>
+      </w:rPr>
+    </w:lvl>
+    <w:lvl w:ilvl="2" w:tentative="1">
+      <w:start w:val="1"/>
+      <w:numFmt w:val="bullet"/>
+      <w:lvlText w:val=""/>
+      <w:lvlJc w:val="left"/>
+      <w:pPr>
+        <w:tabs>
+          <w:tab w:val="num" w:pos="2160"/>
+        </w:tabs>
+        <w:ind w:left="2160" w:hanging="360"/>
+      </w:pPr>
+      <w:rPr>
+        <w:rFonts w:ascii="Wingdings" w:hAnsi="Wingdings" w:hint="default"/>
+        <w:sz w:val="20"/>
+      </w:rPr>
+    </w:lvl>
+    <w:lvl w:ilvl="3" w:tentative="1">
+      <w:start w:val="1"/>
+      <w:numFmt w:val="bullet"/>
+      <w:lvlText w:val=""/>
+      <w:lvlJc w:val="left"/>
+      <w:pPr>
+        <w:tabs>
+          <w:tab w:val="num" w:pos="2880"/>
+        </w:tabs>
+        <w:ind w:left="2880" w:hanging="360"/>
+      </w:pPr>
+      <w:rPr>
+        <w:rFonts w:ascii="Wingdings" w:hAnsi="Wingdings" w:hint="default"/>
+        <w:sz w:val="20"/>
+      </w:rPr>
+    </w:lvl>
+    <w:lvl w:ilvl="4" w:tentative="1">
+      <w:start w:val="1"/>
+      <w:numFmt w:val="bullet"/>
+      <w:lvlText w:val=""/>
+      <w:lvlJc w:val="left"/>
+      <w:pPr>
+        <w:tabs>
+          <w:tab w:val="num" w:pos="3600"/>
+        </w:tabs>
+        <w:ind w:left="3600" w:hanging="360"/>
+      </w:pPr>
+      <w:rPr>
+        <w:rFonts w:ascii="Wingdings" w:hAnsi="Wingdings" w:hint="default"/>
+        <w:sz w:val="20"/>
+      </w:rPr>
+    </w:lvl>
+    <w:lvl w:ilvl="5" w:tentative="1">
+      <w:start w:val="1"/>
+      <w:numFmt w:val="bullet"/>
+      <w:lvlText w:val=""/>
+      <w:lvlJc w:val="left"/>
+      <w:pPr>
+        <w:tabs>
+          <w:tab w:val="num" w:pos="4320"/>
+        </w:tabs>
+        <w:ind w:left="4320" w:hanging="360"/>
+      </w:pPr>
+      <w:rPr>
+        <w:rFonts w:ascii="Wingdings" w:hAnsi="Wingdings" w:hint="default"/>
+        <w:sz w:val="20"/>
+      </w:rPr>
+    </w:lvl>
+    <w:lvl w:ilvl="6" w:tentative="1">
+      <w:start w:val="1"/>
+      <w:numFmt w:val="bullet"/>
+      <w:lvlText w:val=""/>
+      <w:lvlJc w:val="left"/>
+      <w:pPr>
+        <w:tabs>
+          <w:tab w:val="num" w:pos="5040"/>
+        </w:tabs>
+        <w:ind w:left="5040" w:hanging="360"/>
+      </w:pPr>
+      <w:rPr>
+        <w:rFonts w:ascii="Wingdings" w:hAnsi="Wingdings" w:hint="default"/>
+        <w:sz w:val="20"/>
+      </w:rPr>
+    </w:lvl>
+    <w:lvl w:ilvl="7" w:tentative="1">
+      <w:start w:val="1"/>
+      <w:numFmt w:val="bullet"/>
+      <w:lvlText w:val=""/>
+      <w:lvlJc w:val="left"/>
+      <w:pPr>
+        <w:tabs>
+          <w:tab w:val="num" w:pos="5760"/>
+        </w:tabs>
+        <w:ind w:left="5760" w:hanging="360"/>
+      </w:pPr>
+      <w:rPr>
+        <w:rFonts w:ascii="Wingdings" w:hAnsi="Wingdings" w:hint="default"/>
+        <w:sz w:val="20"/>
+      </w:rPr>
+    </w:lvl>
+    <w:lvl w:ilvl="8" w:tentative="1">
+      <w:start w:val="1"/>
+      <w:numFmt w:val="bullet"/>
+      <w:lvlText w:val=""/>
+      <w:lvlJc w:val="left"/>
+      <w:pPr>
+        <w:tabs>
+          <w:tab w:val="num" w:pos="6480"/>
+        </w:tabs>
+        <w:ind w:left="6480" w:hanging="360"/>
+      </w:pPr>
+      <w:rPr>
+        <w:rFonts w:ascii="Wingdings" w:hAnsi="Wingdings" w:hint="default"/>
+        <w:sz w:val="20"/>
+      </w:rPr>
+    </w:lvl>
+  </w:abstractNum>
+  <w:abstractNum w:abstractNumId="2" w15:restartNumberingAfterBreak="0">
+    <w:nsid w:val="5C5F7889"/>
+    <w:multiLevelType w:val="multilevel"/>
+    <w:tmpl w:val="C41AC6F2"/>
+    <w:lvl w:ilvl="0">
+      <w:start w:val="1"/>
+      <w:numFmt w:val="bullet"/>
+      <w:lvlText w:val=""/>
+      <w:lvlJc w:val="left"/>
+      <w:pPr>
+        <w:tabs>
+          <w:tab w:val="num" w:pos="720"/>
+        </w:tabs>
+        <w:ind w:left="720" w:hanging="360"/>
+      </w:pPr>
+      <w:rPr>
+        <w:rFonts w:ascii="Symbol" w:hAnsi="Symbol" w:hint="default"/>
+        <w:sz w:val="20"/>
+      </w:rPr>
+    </w:lvl>
+    <w:lvl w:ilvl="1" w:tentative="1">
+      <w:start w:val="1"/>
+      <w:numFmt w:val="bullet"/>
+      <w:lvlText w:val="o"/>
+      <w:lvlJc w:val="left"/>
+      <w:pPr>
+        <w:tabs>
+          <w:tab w:val="num" w:pos="1440"/>
+        </w:tabs>
+        <w:ind w:left="1440" w:hanging="360"/>
+      </w:pPr>
+      <w:rPr>
+        <w:rFonts w:ascii="Courier New" w:hAnsi="Courier New" w:hint="default"/>
+        <w:sz w:val="20"/>
+      </w:rPr>
+    </w:lvl>
+    <w:lvl w:ilvl="2" w:tentative="1">
+      <w:start w:val="1"/>
+      <w:numFmt w:val="bullet"/>
+      <w:lvlText w:val=""/>
+      <w:lvlJc w:val="left"/>
+      <w:pPr>
+        <w:tabs>
+          <w:tab w:val="num" w:pos="2160"/>
+        </w:tabs>
+        <w:ind w:left="2160" w:hanging="360"/>
+      </w:pPr>
+      <w:rPr>
+        <w:rFonts w:ascii="Wingdings" w:hAnsi="Wingdings" w:hint="default"/>
+        <w:sz w:val="20"/>
+      </w:rPr>
+    </w:lvl>
+    <w:lvl w:ilvl="3" w:tentative="1">
+      <w:start w:val="1"/>
+      <w:numFmt w:val="bullet"/>
+      <w:lvlText w:val=""/>
+      <w:lvlJc w:val="left"/>
+      <w:pPr>
+        <w:tabs>
+          <w:tab w:val="num" w:pos="2880"/>
+        </w:tabs>
+        <w:ind w:left="2880" w:hanging="360"/>
+      </w:pPr>
+      <w:rPr>
+        <w:rFonts w:ascii="Wingdings" w:hAnsi="Wingdings" w:hint="default"/>
+        <w:sz w:val="20"/>
+      </w:rPr>
+    </w:lvl>
+    <w:lvl w:ilvl="4" w:tentative="1">
+      <w:start w:val="1"/>
+      <w:numFmt w:val="bullet"/>
+      <w:lvlText w:val=""/>
+      <w:lvlJc w:val="left"/>
+      <w:pPr>
+        <w:tabs>
+          <w:tab w:val="num" w:pos="3600"/>
+        </w:tabs>
+        <w:ind w:left="3600" w:hanging="360"/>
+      </w:pPr>
+      <w:rPr>
+        <w:rFonts w:ascii="Wingdings" w:hAnsi="Wingdings" w:hint="default"/>
+        <w:sz w:val="20"/>
+      </w:rPr>
+    </w:lvl>
+    <w:lvl w:ilvl="5" w:tentative="1">
+      <w:start w:val="1"/>
+      <w:numFmt w:val="bullet"/>
+      <w:lvlText w:val=""/>
+      <w:lvlJc w:val="left"/>
+      <w:pPr>
+        <w:tabs>
+          <w:tab w:val="num" w:pos="4320"/>
+        </w:tabs>
+        <w:ind w:left="4320" w:hanging="360"/>
+      </w:pPr>
+      <w:rPr>
+        <w:rFonts w:ascii="Wingdings" w:hAnsi="Wingdings" w:hint="default"/>
+        <w:sz w:val="20"/>
+      </w:rPr>
+    </w:lvl>
+    <w:lvl w:ilvl="6" w:tentative="1">
+      <w:start w:val="1"/>
+      <w:numFmt w:val="bullet"/>
+      <w:lvlText w:val=""/>
+      <w:lvlJc w:val="left"/>
+      <w:pPr>
+        <w:tabs>
+          <w:tab w:val="num" w:pos="5040"/>
+        </w:tabs>
+        <w:ind w:left="5040" w:hanging="360"/>
+      </w:pPr>
+      <w:rPr>
+        <w:rFonts w:ascii="Wingdings" w:hAnsi="Wingdings" w:hint="default"/>
+        <w:sz w:val="20"/>
+      </w:rPr>
+    </w:lvl>
+    <w:lvl w:ilvl="7" w:tentative="1">
+      <w:start w:val="1"/>
+      <w:numFmt w:val="bullet"/>
+      <w:lvlText w:val=""/>
+      <w:lvlJc w:val="left"/>
+      <w:pPr>
+        <w:tabs>
+          <w:tab w:val="num" w:pos="5760"/>
+        </w:tabs>
+        <w:ind w:left="5760" w:hanging="360"/>
+      </w:pPr>
+      <w:rPr>
+        <w:rFonts w:ascii="Wingdings" w:hAnsi="Wingdings" w:hint="default"/>
+        <w:sz w:val="20"/>
+      </w:rPr>
+    </w:lvl>
+    <w:lvl w:ilvl="8" w:tentative="1">
+      <w:start w:val="1"/>
+      <w:numFmt w:val="bullet"/>
+      <w:lvlText w:val=""/>
+      <w:lvlJc w:val="left"/>
+      <w:pPr>
+        <w:tabs>
+          <w:tab w:val="num" w:pos="6480"/>
+        </w:tabs>
+        <w:ind w:left="6480" w:hanging="360"/>
+      </w:pPr>
+      <w:rPr>
+        <w:rFonts w:ascii="Wingdings" w:hAnsi="Wingdings" w:hint="default"/>
+        <w:sz w:val="20"/>
+      </w:rPr>
+    </w:lvl>
+  </w:abstractNum>
+  <w:abstractNum w:abstractNumId="3" w15:restartNumberingAfterBreak="0">
+    <w:nsid w:val="6D5F26D4"/>
+    <w:multiLevelType w:val="multilevel"/>
+    <w:tmpl w:val="8650386A"/>
+    <w:lvl w:ilvl="0">
+      <w:start w:val="1"/>
+      <w:numFmt w:val="bullet"/>
+      <w:lvlText w:val=""/>
+      <w:lvlJc w:val="left"/>
+      <w:pPr>
+        <w:tabs>
+          <w:tab w:val="num" w:pos="720"/>
+        </w:tabs>
+        <w:ind w:left="720" w:hanging="360"/>
+      </w:pPr>
+      <w:rPr>
+        <w:rFonts w:ascii="Symbol" w:hAnsi="Symbol" w:hint="default"/>
+        <w:sz w:val="20"/>
+      </w:rPr>
+    </w:lvl>
+    <w:lvl w:ilvl="1" w:tentative="1">
+      <w:start w:val="1"/>
+      <w:numFmt w:val="bullet"/>
+      <w:lvlText w:val="o"/>
+      <w:lvlJc w:val="left"/>
+      <w:pPr>
+        <w:tabs>
+          <w:tab w:val="num" w:pos="1440"/>
+        </w:tabs>
+        <w:ind w:left="1440" w:hanging="360"/>
+      </w:pPr>
+      <w:rPr>
+        <w:rFonts w:ascii="Courier New" w:hAnsi="Courier New" w:hint="default"/>
+        <w:sz w:val="20"/>
+      </w:rPr>
+    </w:lvl>
+    <w:lvl w:ilvl="2" w:tentative="1">
+      <w:start w:val="1"/>
+      <w:numFmt w:val="bullet"/>
+      <w:lvlText w:val=""/>
+      <w:lvlJc w:val="left"/>
+      <w:pPr>
+        <w:tabs>
+          <w:tab w:val="num" w:pos="2160"/>
+        </w:tabs>
+        <w:ind w:left="2160" w:hanging="360"/>
+      </w:pPr>
+      <w:rPr>
+        <w:rFonts w:ascii="Wingdings" w:hAnsi="Wingdings" w:hint="default"/>
+        <w:sz w:val="20"/>
+      </w:rPr>
+    </w:lvl>
+    <w:lvl w:ilvl="3" w:tentative="1">
+      <w:start w:val="1"/>
+      <w:numFmt w:val="bullet"/>
+      <w:lvlText w:val=""/>
+      <w:lvlJc w:val="left"/>
+      <w:pPr>
+        <w:tabs>
+          <w:tab w:val="num" w:pos="2880"/>
+        </w:tabs>
+        <w:ind w:left="2880" w:hanging="360"/>
+      </w:pPr>
+      <w:rPr>
+        <w:rFonts w:ascii="Wingdings" w:hAnsi="Wingdings" w:hint="default"/>
+        <w:sz w:val="20"/>
+      </w:rPr>
+    </w:lvl>
+    <w:lvl w:ilvl="4" w:tentative="1">
+      <w:start w:val="1"/>
+      <w:numFmt w:val="bullet"/>
+      <w:lvlText w:val=""/>
+      <w:lvlJc w:val="left"/>
+      <w:pPr>
+        <w:tabs>
+          <w:tab w:val="num" w:pos="3600"/>
+        </w:tabs>
+        <w:ind w:left="3600" w:hanging="360"/>
+      </w:pPr>
+      <w:rPr>
+        <w:rFonts w:ascii="Wingdings" w:hAnsi="Wingdings" w:hint="default"/>
+        <w:sz w:val="20"/>
+      </w:rPr>
+    </w:lvl>
+    <w:lvl w:ilvl="5" w:tentative="1">
+      <w:start w:val="1"/>
+      <w:numFmt w:val="bullet"/>
+      <w:lvlText w:val=""/>
+      <w:lvlJc w:val="left"/>
+      <w:pPr>
+        <w:tabs>
+          <w:tab w:val="num" w:pos="4320"/>
+        </w:tabs>
+        <w:ind w:left="4320" w:hanging="360"/>
+      </w:pPr>
+      <w:rPr>
+        <w:rFonts w:ascii="Wingdings" w:hAnsi="Wingdings" w:hint="default"/>
+        <w:sz w:val="20"/>
+      </w:rPr>
+    </w:lvl>
+    <w:lvl w:ilvl="6" w:tentative="1">
+      <w:start w:val="1"/>
+      <w:numFmt w:val="bullet"/>
+      <w:lvlText w:val=""/>
+      <w:lvlJc w:val="left"/>
+      <w:pPr>
+        <w:tabs>
+          <w:tab w:val="num" w:pos="5040"/>
+        </w:tabs>
+        <w:ind w:left="5040" w:hanging="360"/>
+      </w:pPr>
+      <w:rPr>
+        <w:rFonts w:ascii="Wingdings" w:hAnsi="Wingdings" w:hint="default"/>
+        <w:sz w:val="20"/>
+      </w:rPr>
+    </w:lvl>
+    <w:lvl w:ilvl="7" w:tentative="1">
+      <w:start w:val="1"/>
+      <w:numFmt w:val="bullet"/>
+      <w:lvlText w:val=""/>
+      <w:lvlJc w:val="left"/>
+      <w:pPr>
+        <w:tabs>
+          <w:tab w:val="num" w:pos="5760"/>
+        </w:tabs>
+        <w:ind w:left="5760" w:hanging="360"/>
+      </w:pPr>
+      <w:rPr>
+        <w:rFonts w:ascii="Wingdings" w:hAnsi="Wingdings" w:hint="default"/>
+        <w:sz w:val="20"/>
+      </w:rPr>
+    </w:lvl>
+    <w:lvl w:ilvl="8" w:tentative="1">
+      <w:start w:val="1"/>
+      <w:numFmt w:val="bullet"/>
+      <w:lvlText w:val=""/>
+      <w:lvlJc w:val="left"/>
+      <w:pPr>
+        <w:tabs>
+          <w:tab w:val="num" w:pos="6480"/>
+        </w:tabs>
+        <w:ind w:left="6480" w:hanging="360"/>
+      </w:pPr>
+      <w:rPr>
+        <w:rFonts w:ascii="Wingdings" w:hAnsi="Wingdings" w:hint="default"/>
+        <w:sz w:val="20"/>
+      </w:rPr>
+    </w:lvl>
+  </w:abstractNum>
+  <w:num w:numId="1" w16cid:durableId="2002660671">
+    <w:abstractNumId w:val="2"/>
+  </w:num>
+  <w:num w:numId="2" w16cid:durableId="1461192295">
+    <w:abstractNumId w:val="0"/>
+  </w:num>
+  <w:num w:numId="3" w16cid:durableId="1536890636">
+    <w:abstractNumId w:val="1"/>
+  </w:num>
+  <w:num w:numId="4" w16cid:durableId="1267271303">
+    <w:abstractNumId w:val="3"/>
+  </w:num>
+</w:numbering>
 </file>
 
 <file path=word/styles.xml><?xml version="1.0" encoding="utf-8"?>
@@ -501,7 +1459,6 @@
     <w:next w:val="a"/>
     <w:link w:val="20"/>
     <w:uiPriority w:val="9"/>
-    <w:semiHidden/>
     <w:unhideWhenUsed/>
     <w:qFormat/>
     <w:rsid w:val="002135E2"/>
@@ -524,7 +1481,6 @@
     <w:next w:val="a"/>
     <w:link w:val="30"/>
     <w:uiPriority w:val="9"/>
-    <w:semiHidden/>
     <w:unhideWhenUsed/>
     <w:qFormat/>
     <w:rsid w:val="002135E2"/>
@@ -716,7 +1672,6 @@
     <w:basedOn w:val="a0"/>
     <w:link w:val="2"/>
     <w:uiPriority w:val="9"/>
-    <w:semiHidden/>
     <w:rsid w:val="002135E2"/>
     <w:rPr>
       <w:rFonts w:asciiTheme="majorHAnsi" w:eastAsiaTheme="majorEastAsia" w:hAnsiTheme="majorHAnsi" w:cstheme="majorBidi"/>
@@ -730,7 +1685,6 @@
     <w:basedOn w:val="a0"/>
     <w:link w:val="3"/>
     <w:uiPriority w:val="9"/>
-    <w:semiHidden/>
     <w:rsid w:val="002135E2"/>
     <w:rPr>
       <w:rFonts w:eastAsiaTheme="majorEastAsia" w:cstheme="majorBidi"/>
@@ -988,6 +1942,16 @@
       <w:color w:val="2F5496" w:themeColor="accent1" w:themeShade="BF"/>
       <w:spacing w:val="5"/>
     </w:rPr>
+  </w:style>
+  <w:style w:type="character" w:customStyle="1" w:styleId="markdown-bold-text">
+    <w:name w:val="markdown-bold-text"/>
+    <w:basedOn w:val="a0"/>
+    <w:rsid w:val="003E6A14"/>
+  </w:style>
+  <w:style w:type="character" w:customStyle="1" w:styleId="markdown-inline-code">
+    <w:name w:val="markdown-inline-code"/>
+    <w:basedOn w:val="a0"/>
+    <w:rsid w:val="003E6A14"/>
   </w:style>
 </w:styles>
 </file>

</xml_diff>